<commit_message>
pulizia progetto + aggiunta .gitignore
</commit_message>
<xml_diff>
--- a/SINTESI_ESECUTIVA.docx
+++ b/SINTESI_ESECUTIVA.docx
@@ -51,7 +51,7 @@
         <w:rPr>
           <w:noProof/>
         </w:rPr>
-        <w:pict w14:anchorId="2973EEEA">
+        <w:pict w14:anchorId="7C9AFA00">
           <v:rect id="_x0000_i1043" alt="" style="width:481.9pt;height:.05pt;mso-width-percent:0;mso-height-percent:0;mso-width-percent:0;mso-height-percent:0" o:hralign="center" o:hrstd="t" o:hr="t"/>
         </w:pict>
       </w:r>
@@ -203,7 +203,7 @@
         <w:rPr>
           <w:noProof/>
         </w:rPr>
-        <w:pict w14:anchorId="46133A1C">
+        <w:pict w14:anchorId="4C8B8483">
           <v:rect id="_x0000_i1042" alt="" style="width:481.9pt;height:.05pt;mso-width-percent:0;mso-height-percent:0;mso-width-percent:0;mso-height-percent:0" o:hralign="center" o:hrstd="t" o:hr="t"/>
         </w:pict>
       </w:r>
@@ -704,7 +704,7 @@
         <w:rPr>
           <w:noProof/>
         </w:rPr>
-        <w:pict w14:anchorId="0B05D9E9">
+        <w:pict w14:anchorId="0298506C">
           <v:rect id="_x0000_i1041" alt="" style="width:481.9pt;height:.05pt;mso-width-percent:0;mso-height-percent:0;mso-width-percent:0;mso-height-percent:0" o:hralign="center" o:hrstd="t" o:hr="t"/>
         </w:pict>
       </w:r>
@@ -1068,7 +1068,7 @@
         <w:rPr>
           <w:noProof/>
         </w:rPr>
-        <w:pict w14:anchorId="3375C9C2">
+        <w:pict w14:anchorId="616D2577">
           <v:rect id="_x0000_i1040" alt="" style="width:481.9pt;height:.05pt;mso-width-percent:0;mso-height-percent:0;mso-width-percent:0;mso-height-percent:0" o:hralign="center" o:hrstd="t" o:hr="t"/>
         </w:pict>
       </w:r>
@@ -1260,7 +1260,7 @@
         <w:rPr>
           <w:noProof/>
         </w:rPr>
-        <w:pict w14:anchorId="3548625B">
+        <w:pict w14:anchorId="2A863ED1">
           <v:rect id="_x0000_i1039" alt="" style="width:481.9pt;height:.05pt;mso-width-percent:0;mso-height-percent:0;mso-width-percent:0;mso-height-percent:0" o:hralign="center" o:hrstd="t" o:hr="t"/>
         </w:pict>
       </w:r>
@@ -1450,7 +1450,7 @@
         <w:rPr>
           <w:noProof/>
         </w:rPr>
-        <w:pict w14:anchorId="16D773D8">
+        <w:pict w14:anchorId="48CE7DCA">
           <v:rect id="_x0000_i1038" alt="" style="width:481.9pt;height:.05pt;mso-width-percent:0;mso-height-percent:0;mso-width-percent:0;mso-height-percent:0" o:hralign="center" o:hrstd="t" o:hr="t"/>
         </w:pict>
       </w:r>
@@ -1599,7 +1599,7 @@
         <w:rPr>
           <w:noProof/>
         </w:rPr>
-        <w:pict w14:anchorId="40E2739B">
+        <w:pict w14:anchorId="5AF3A301">
           <v:rect id="_x0000_i1037" alt="" style="width:481.9pt;height:.05pt;mso-width-percent:0;mso-height-percent:0;mso-width-percent:0;mso-height-percent:0" o:hralign="center" o:hrstd="t" o:hr="t"/>
         </w:pict>
       </w:r>
@@ -1754,7 +1754,7 @@
         <w:rPr>
           <w:noProof/>
         </w:rPr>
-        <w:pict w14:anchorId="47586BED">
+        <w:pict w14:anchorId="4E2BE4FC">
           <v:rect id="_x0000_i1036" alt="" style="width:481.9pt;height:.05pt;mso-width-percent:0;mso-height-percent:0;mso-width-percent:0;mso-height-percent:0" o:hralign="center" o:hrstd="t" o:hr="t"/>
         </w:pict>
       </w:r>
@@ -1886,7 +1886,7 @@
         <w:rPr>
           <w:noProof/>
         </w:rPr>
-        <w:pict w14:anchorId="5CEE2763">
+        <w:pict w14:anchorId="0DCE5C18">
           <v:rect id="_x0000_i1035" alt="" style="width:481.9pt;height:.05pt;mso-width-percent:0;mso-height-percent:0;mso-width-percent:0;mso-height-percent:0" o:hralign="center" o:hrstd="t" o:hr="t"/>
         </w:pict>
       </w:r>
@@ -2130,7 +2130,7 @@
         <w:rPr>
           <w:noProof/>
         </w:rPr>
-        <w:pict w14:anchorId="02A1FDF4">
+        <w:pict w14:anchorId="7DB70A1F">
           <v:rect id="_x0000_i1034" alt="" style="width:481.9pt;height:.05pt;mso-width-percent:0;mso-height-percent:0;mso-width-percent:0;mso-height-percent:0" o:hralign="center" o:hrstd="t" o:hr="t"/>
         </w:pict>
       </w:r>
@@ -2361,126 +2361,27 @@
           <w:ilvl w:val="0"/>
           <w:numId w:val="19"/>
         </w:numPr>
-        <w:rPr>
-          <w:lang w:val="it-IT"/>
-        </w:rPr>
-      </w:pPr>
-      <w:r>
-        <w:rPr>
-          <w:b/>
-          <w:bCs/>
-          <w:lang w:val="it-IT"/>
-        </w:rPr>
-        <w:t>Costi AI</w:t>
-      </w:r>
-      <w:r>
-        <w:rPr>
-          <w:lang w:val="it-IT"/>
-        </w:rPr>
-        <w:t xml:space="preserve"> (abbonamenti</w:t>
-      </w:r>
-      <w:r>
-        <w:rPr>
-          <w:lang w:val="it-IT"/>
-        </w:rPr>
-        <w:t xml:space="preserve"> e</w:t>
-      </w:r>
-      <w:r>
-        <w:rPr>
-          <w:lang w:val="it-IT"/>
-        </w:rPr>
-        <w:t xml:space="preserve"> strumenti)</w:t>
-      </w:r>
-      <w:r>
-        <w:rPr>
-          <w:lang w:val="it-IT"/>
-        </w:rPr>
-        <w:t>: €</w:t>
-      </w:r>
-      <w:r>
-        <w:rPr>
-          <w:lang w:val="it-IT"/>
-        </w:rPr>
-        <w:t>2</w:t>
-      </w:r>
-      <w:r>
-        <w:rPr>
-          <w:lang w:val="it-IT"/>
-        </w:rPr>
+      </w:pPr>
+      <w:r>
+        <w:rPr>
+          <w:b/>
+          <w:bCs/>
+        </w:rPr>
+        <w:t>Costo totale:</w:t>
+      </w:r>
+      <w:r>
+        <w:t xml:space="preserve"> €</w:t>
+      </w:r>
+      <w:r>
+        <w:t>15</w:t>
+      </w:r>
+      <w:r>
         <w:t>.000</w:t>
       </w:r>
     </w:p>
     <w:p>
       <w:pPr>
         <w:pStyle w:val="Compact"/>
-        <w:numPr>
-          <w:ilvl w:val="0"/>
-          <w:numId w:val="19"/>
-        </w:numPr>
-        <w:rPr>
-          <w:lang w:val="it-IT"/>
-        </w:rPr>
-      </w:pPr>
-      <w:r>
-        <w:rPr>
-          <w:b/>
-          <w:bCs/>
-          <w:lang w:val="it-IT"/>
-        </w:rPr>
-        <w:t xml:space="preserve">Costi Project </w:t>
-      </w:r>
-      <w:r>
-        <w:rPr>
-          <w:b/>
-          <w:bCs/>
-          <w:lang w:val="it-IT"/>
-        </w:rPr>
-        <w:t>Management</w:t>
-      </w:r>
-      <w:r>
-        <w:rPr>
-          <w:lang w:val="it-IT"/>
-        </w:rPr>
-        <w:t>: €</w:t>
-      </w:r>
-      <w:r>
-        <w:rPr>
-          <w:lang w:val="it-IT"/>
-        </w:rPr>
-        <w:t>6</w:t>
-      </w:r>
-      <w:r>
-        <w:rPr>
-          <w:lang w:val="it-IT"/>
-        </w:rPr>
-        <w:t>.000</w:t>
-      </w:r>
-    </w:p>
-    <w:p>
-      <w:pPr>
-        <w:pStyle w:val="Compact"/>
-        <w:numPr>
-          <w:ilvl w:val="0"/>
-          <w:numId w:val="19"/>
-        </w:numPr>
-      </w:pPr>
-      <w:r>
-        <w:rPr>
-          <w:b/>
-          <w:bCs/>
-        </w:rPr>
-        <w:t>Costo totale:</w:t>
-      </w:r>
-      <w:r>
-        <w:t xml:space="preserve"> €</w:t>
-      </w:r>
-      <w:r>
-        <w:t>8.000</w:t>
-      </w:r>
-    </w:p>
-    <w:p>
-      <w:pPr>
-        <w:pStyle w:val="Compact"/>
         <w:ind w:left="360"/>
         <w:rPr>
           <w:lang w:val="it-IT"/>
@@ -2498,7 +2399,7 @@
         <w:rPr>
           <w:noProof/>
         </w:rPr>
-        <w:pict w14:anchorId="5BFC0380">
+        <w:pict w14:anchorId="13425849">
           <v:rect id="_x0000_i1033" alt="" style="width:481.9pt;height:.05pt;mso-width-percent:0;mso-height-percent:0;mso-width-percent:0;mso-height-percent:0" o:hralign="center" o:hrstd="t" o:hr="t"/>
         </w:pict>
       </w:r>
@@ -2519,21 +2420,84 @@
           <w:bCs/>
           <w:lang w:val="it-IT"/>
         </w:rPr>
+        <w:t>Costi Operativi Mensili</w:t>
+      </w:r>
+    </w:p>
+    <w:p>
+      <w:pPr>
+        <w:pStyle w:val="Titolo4"/>
+      </w:pPr>
+      <w:bookmarkStart w:id="33" w:name="in-produzione-cloud"/>
+      <w:r>
+        <w:rPr>
+          <w:b/>
+          <w:bCs/>
+        </w:rPr>
+        <w:t>In Produzione (Cloud)</w:t>
+      </w:r>
+    </w:p>
+    <w:p>
+      <w:pPr>
+        <w:pStyle w:val="Compact"/>
+        <w:numPr>
+          <w:ilvl w:val="0"/>
+          <w:numId w:val="22"/>
+        </w:numPr>
+      </w:pPr>
+      <w:r>
+        <w:rPr>
+          <w:b/>
+          <w:bCs/>
+        </w:rPr>
+        <w:t>Hosting Render/Railway:</w:t>
+      </w:r>
+      <w:r>
+        <w:t xml:space="preserve"> €14-</w:t>
+      </w:r>
+      <w:r>
+        <w:t>2</w:t>
+      </w:r>
+      <w:r>
+        <w:t>0/mese</w:t>
+      </w:r>
+    </w:p>
+    <w:p>
+      <w:pPr>
+        <w:pStyle w:val="Compact"/>
+        <w:numPr>
+          <w:ilvl w:val="0"/>
+          <w:numId w:val="22"/>
+        </w:numPr>
+        <w:rPr>
+          <w:lang w:val="it-IT"/>
+        </w:rPr>
+      </w:pPr>
+      <w:r>
+        <w:rPr>
+          <w:b/>
+          <w:bCs/>
+          <w:lang w:val="it-IT"/>
+        </w:rPr>
         <w:lastRenderedPageBreak/>
-        <w:t>Costi Operativi Mensili</w:t>
-      </w:r>
-    </w:p>
-    <w:p>
-      <w:pPr>
-        <w:pStyle w:val="Titolo4"/>
-      </w:pPr>
-      <w:bookmarkStart w:id="33" w:name="in-produzione-cloud"/>
-      <w:r>
-        <w:rPr>
-          <w:b/>
-          <w:bCs/>
-        </w:rPr>
-        <w:t>In Produzione (Cloud)</w:t>
+        <w:t>Google Workspace:</w:t>
+      </w:r>
+      <w:r>
+        <w:rPr>
+          <w:lang w:val="it-IT"/>
+        </w:rPr>
+        <w:t xml:space="preserve"> €0 (</w:t>
+      </w:r>
+      <w:r>
+        <w:rPr>
+          <w:lang w:val="it-IT"/>
+        </w:rPr>
+        <w:t xml:space="preserve">se </w:t>
+      </w:r>
+      <w:r>
+        <w:rPr>
+          <w:lang w:val="it-IT"/>
+        </w:rPr>
+        <w:t>già in uso)</w:t>
       </w:r>
     </w:p>
     <w:p>
@@ -2543,22 +2507,23 @@
           <w:ilvl w:val="0"/>
           <w:numId w:val="22"/>
         </w:numPr>
-      </w:pPr>
-      <w:r>
-        <w:rPr>
-          <w:b/>
-          <w:bCs/>
-        </w:rPr>
-        <w:t>Hosting Render/Railway:</w:t>
-      </w:r>
-      <w:r>
-        <w:t xml:space="preserve"> €14-</w:t>
-      </w:r>
-      <w:r>
-        <w:t>2</w:t>
-      </w:r>
-      <w:r>
-        <w:t>0/mese</w:t>
+        <w:rPr>
+          <w:lang w:val="it-IT"/>
+        </w:rPr>
+      </w:pPr>
+      <w:r>
+        <w:rPr>
+          <w:b/>
+          <w:bCs/>
+          <w:lang w:val="it-IT"/>
+        </w:rPr>
+        <w:t>SendGrid (email):</w:t>
+      </w:r>
+      <w:r>
+        <w:rPr>
+          <w:lang w:val="it-IT"/>
+        </w:rPr>
+        <w:t xml:space="preserve"> €0 (gratis fino a 100/giorno)</w:t>
       </w:r>
     </w:p>
     <w:p>
@@ -2568,35 +2533,16 @@
           <w:ilvl w:val="0"/>
           <w:numId w:val="22"/>
         </w:numPr>
-        <w:rPr>
-          <w:lang w:val="it-IT"/>
-        </w:rPr>
-      </w:pPr>
-      <w:r>
-        <w:rPr>
-          <w:b/>
-          <w:bCs/>
-          <w:lang w:val="it-IT"/>
-        </w:rPr>
-        <w:t>Google Workspace:</w:t>
-      </w:r>
-      <w:r>
-        <w:rPr>
-          <w:lang w:val="it-IT"/>
-        </w:rPr>
-        <w:t xml:space="preserve"> €0 (</w:t>
-      </w:r>
-      <w:r>
-        <w:rPr>
-          <w:lang w:val="it-IT"/>
-        </w:rPr>
-        <w:t xml:space="preserve">se </w:t>
-      </w:r>
-      <w:r>
-        <w:rPr>
-          <w:lang w:val="it-IT"/>
-        </w:rPr>
-        <w:t>già in uso)</w:t>
+      </w:pPr>
+      <w:r>
+        <w:rPr>
+          <w:b/>
+          <w:bCs/>
+        </w:rPr>
+        <w:t>OpenAI API (ricerca fornitori):</w:t>
+      </w:r>
+      <w:r>
+        <w:t xml:space="preserve"> €20-30/mese</w:t>
       </w:r>
     </w:p>
     <w:p>
@@ -2606,23 +2552,16 @@
           <w:ilvl w:val="0"/>
           <w:numId w:val="22"/>
         </w:numPr>
-        <w:rPr>
-          <w:lang w:val="it-IT"/>
-        </w:rPr>
-      </w:pPr>
-      <w:r>
-        <w:rPr>
-          <w:b/>
-          <w:bCs/>
-          <w:lang w:val="it-IT"/>
-        </w:rPr>
-        <w:t>SendGrid (email):</w:t>
-      </w:r>
-      <w:r>
-        <w:rPr>
-          <w:lang w:val="it-IT"/>
-        </w:rPr>
-        <w:t xml:space="preserve"> €0 (gratis fino a 100/giorno)</w:t>
+      </w:pPr>
+      <w:r>
+        <w:rPr>
+          <w:b/>
+          <w:bCs/>
+        </w:rPr>
+        <w:t>SMS (Twilio):</w:t>
+      </w:r>
+      <w:r>
+        <w:t xml:space="preserve"> Pay-per-use, ~€0.05-0.10/SMS</w:t>
       </w:r>
     </w:p>
     <w:p>
@@ -2638,44 +2577,6 @@
           <w:b/>
           <w:bCs/>
         </w:rPr>
-        <w:t>OpenAI API (ricerca fornitori):</w:t>
-      </w:r>
-      <w:r>
-        <w:t xml:space="preserve"> €20-30/mese</w:t>
-      </w:r>
-    </w:p>
-    <w:p>
-      <w:pPr>
-        <w:pStyle w:val="Compact"/>
-        <w:numPr>
-          <w:ilvl w:val="0"/>
-          <w:numId w:val="22"/>
-        </w:numPr>
-      </w:pPr>
-      <w:r>
-        <w:rPr>
-          <w:b/>
-          <w:bCs/>
-        </w:rPr>
-        <w:t>SMS (Twilio):</w:t>
-      </w:r>
-      <w:r>
-        <w:t xml:space="preserve"> Pay-per-use, ~€0.05-0.10/SMS</w:t>
-      </w:r>
-    </w:p>
-    <w:p>
-      <w:pPr>
-        <w:pStyle w:val="Compact"/>
-        <w:numPr>
-          <w:ilvl w:val="0"/>
-          <w:numId w:val="22"/>
-        </w:numPr>
-      </w:pPr>
-      <w:r>
-        <w:rPr>
-          <w:b/>
-          <w:bCs/>
-        </w:rPr>
         <w:t>WhatsApp Business:</w:t>
       </w:r>
       <w:r>
@@ -2729,7 +2630,7 @@
         <w:rPr>
           <w:noProof/>
         </w:rPr>
-        <w:pict w14:anchorId="13B605A6">
+        <w:pict w14:anchorId="020A342B">
           <v:rect id="_x0000_i1032" alt="" style="width:481.9pt;height:.05pt;mso-width-percent:0;mso-height-percent:0;mso-width-percent:0;mso-height-percent:0" o:hralign="center" o:hrstd="t" o:hr="t"/>
         </w:pict>
       </w:r>
@@ -3171,6 +3072,58 @@
           <w:rStyle w:val="VerbatimChar"/>
           <w:lang w:val="it-IT"/>
         </w:rPr>
+        <w:t xml:space="preserve">   ↓</w:t>
+      </w:r>
+      <w:r>
+        <w:rPr>
+          <w:lang w:val="it-IT"/>
+        </w:rPr>
+        <w:br/>
+      </w:r>
+      <w:r>
+        <w:rPr>
+          <w:rStyle w:val="VerbatimChar"/>
+          <w:lang w:val="it-IT"/>
+        </w:rPr>
+        <w:t>8. ESECUZIONE LAVORI</w:t>
+      </w:r>
+      <w:r>
+        <w:rPr>
+          <w:lang w:val="it-IT"/>
+        </w:rPr>
+        <w:br/>
+      </w:r>
+      <w:r>
+        <w:rPr>
+          <w:rStyle w:val="VerbatimChar"/>
+          <w:lang w:val="it-IT"/>
+        </w:rPr>
+        <w:t xml:space="preserve">   - CMM/CBM aggiornano stato</w:t>
+      </w:r>
+      <w:r>
+        <w:rPr>
+          <w:lang w:val="it-IT"/>
+        </w:rPr>
+        <w:br/>
+      </w:r>
+      <w:r>
+        <w:rPr>
+          <w:rStyle w:val="VerbatimChar"/>
+          <w:lang w:val="it-IT"/>
+        </w:rPr>
+        <w:t xml:space="preserve">   - Registrazione parti utilizzate</w:t>
+      </w:r>
+      <w:r>
+        <w:rPr>
+          <w:lang w:val="it-IT"/>
+        </w:rPr>
+        <w:br/>
+      </w:r>
+      <w:r>
+        <w:rPr>
+          <w:rStyle w:val="VerbatimChar"/>
+          <w:lang w:val="it-IT"/>
+        </w:rPr>
         <w:lastRenderedPageBreak/>
         <w:t xml:space="preserve">   ↓</w:t>
       </w:r>
@@ -3185,7 +3138,7 @@
           <w:rStyle w:val="VerbatimChar"/>
           <w:lang w:val="it-IT"/>
         </w:rPr>
-        <w:t>8. ESECUZIONE LAVORI</w:t>
+        <w:t>9. COMPLETAMENTO</w:t>
       </w:r>
       <w:r>
         <w:rPr>
@@ -3198,7 +3151,7 @@
           <w:rStyle w:val="VerbatimChar"/>
           <w:lang w:val="it-IT"/>
         </w:rPr>
-        <w:t xml:space="preserve">   - CMM/CBM aggiornano stato</w:t>
+        <w:t xml:space="preserve">   - Chiusura scheda</w:t>
       </w:r>
       <w:r>
         <w:rPr>
@@ -3211,7 +3164,7 @@
           <w:rStyle w:val="VerbatimChar"/>
           <w:lang w:val="it-IT"/>
         </w:rPr>
-        <w:t xml:space="preserve">   - Registrazione parti utilizzate</w:t>
+        <w:t xml:space="preserve">   - Notifica cliente</w:t>
       </w:r>
       <w:r>
         <w:rPr>
@@ -3224,58 +3177,6 @@
           <w:rStyle w:val="VerbatimChar"/>
           <w:lang w:val="it-IT"/>
         </w:rPr>
-        <w:t xml:space="preserve">   ↓</w:t>
-      </w:r>
-      <w:r>
-        <w:rPr>
-          <w:lang w:val="it-IT"/>
-        </w:rPr>
-        <w:br/>
-      </w:r>
-      <w:r>
-        <w:rPr>
-          <w:rStyle w:val="VerbatimChar"/>
-          <w:lang w:val="it-IT"/>
-        </w:rPr>
-        <w:t>9. COMPLETAMENTO</w:t>
-      </w:r>
-      <w:r>
-        <w:rPr>
-          <w:lang w:val="it-IT"/>
-        </w:rPr>
-        <w:br/>
-      </w:r>
-      <w:r>
-        <w:rPr>
-          <w:rStyle w:val="VerbatimChar"/>
-          <w:lang w:val="it-IT"/>
-        </w:rPr>
-        <w:t xml:space="preserve">   - Chiusura scheda</w:t>
-      </w:r>
-      <w:r>
-        <w:rPr>
-          <w:lang w:val="it-IT"/>
-        </w:rPr>
-        <w:br/>
-      </w:r>
-      <w:r>
-        <w:rPr>
-          <w:rStyle w:val="VerbatimChar"/>
-          <w:lang w:val="it-IT"/>
-        </w:rPr>
-        <w:t xml:space="preserve">   - Notifica cliente</w:t>
-      </w:r>
-      <w:r>
-        <w:rPr>
-          <w:lang w:val="it-IT"/>
-        </w:rPr>
-        <w:br/>
-      </w:r>
-      <w:r>
-        <w:rPr>
-          <w:rStyle w:val="VerbatimChar"/>
-          <w:lang w:val="it-IT"/>
-        </w:rPr>
         <w:t xml:space="preserve">   - Restituzione auto cortesia</w:t>
       </w:r>
     </w:p>
@@ -3284,7 +3185,7 @@
         <w:rPr>
           <w:noProof/>
         </w:rPr>
-        <w:pict w14:anchorId="506272AD">
+        <w:pict w14:anchorId="2BCC43F2">
           <v:rect id="_x0000_i1031" alt="" style="width:481.9pt;height:.05pt;mso-width-percent:0;mso-height-percent:0;mso-width-percent:0;mso-height-percent:0" o:hralign="center" o:hrstd="t" o:hr="t"/>
         </w:pict>
       </w:r>
@@ -3643,7 +3544,7 @@
         <w:rPr>
           <w:noProof/>
         </w:rPr>
-        <w:pict w14:anchorId="6E43D4DD">
+        <w:pict w14:anchorId="21CD708A">
           <v:rect id="_x0000_i1030" alt="" style="width:481.9pt;height:.05pt;mso-width-percent:0;mso-height-percent:0;mso-width-percent:0;mso-height-percent:0" o:hralign="center" o:hrstd="t" o:hr="t"/>
         </w:pict>
       </w:r>
@@ -3751,7 +3652,6 @@
         </w:numPr>
       </w:pPr>
       <w:r>
-        <w:lastRenderedPageBreak/>
         <w:t>✅ Notifiche real-time</w:t>
       </w:r>
     </w:p>
@@ -3766,6 +3666,7 @@
           <w:b/>
           <w:bCs/>
         </w:rPr>
+        <w:lastRenderedPageBreak/>
         <w:t>Backend (FastAPI)</w:t>
       </w:r>
     </w:p>
@@ -3908,7 +3809,7 @@
         <w:rPr>
           <w:noProof/>
         </w:rPr>
-        <w:pict w14:anchorId="4ADB855B">
+        <w:pict w14:anchorId="62FDA331">
           <v:rect id="_x0000_i1029" alt="" style="width:481.9pt;height:.05pt;mso-width-percent:0;mso-height-percent:0;mso-width-percent:0;mso-height-percent:0" o:hralign="center" o:hrstd="t" o:hr="t"/>
         </w:pict>
       </w:r>
@@ -4184,7 +4085,6 @@
         </w:numPr>
       </w:pPr>
       <w:r>
-        <w:lastRenderedPageBreak/>
         <w:t>Testing MVP</w:t>
       </w:r>
     </w:p>
@@ -4193,7 +4093,7 @@
         <w:rPr>
           <w:noProof/>
         </w:rPr>
-        <w:pict w14:anchorId="73FC70DF">
+        <w:pict w14:anchorId="282E334D">
           <v:rect id="_x0000_i1028" alt="" style="width:481.9pt;height:.05pt;mso-width-percent:0;mso-height-percent:0;mso-width-percent:0;mso-height-percent:0" o:hralign="center" o:hrstd="t" o:hr="t"/>
         </w:pict>
       </w:r>
@@ -4206,6 +4106,7 @@
       <w:bookmarkEnd w:id="42"/>
       <w:bookmarkEnd w:id="46"/>
       <w:r>
+        <w:lastRenderedPageBreak/>
         <w:t>📚 DOCUMENTAZIONE PRODOTTA</w:t>
       </w:r>
     </w:p>
@@ -4487,7 +4388,7 @@
         <w:rPr>
           <w:noProof/>
         </w:rPr>
-        <w:pict w14:anchorId="1A0124D3">
+        <w:pict w14:anchorId="5E2C5079">
           <v:rect id="_x0000_i1027" alt="" style="width:481.9pt;height:.05pt;mso-width-percent:0;mso-height-percent:0;mso-width-percent:0;mso-height-percent:0" o:hralign="center" o:hrstd="t" o:hr="t"/>
         </w:pict>
       </w:r>
@@ -4868,59 +4769,59 @@
         <w:rPr>
           <w:lang w:val="it-IT"/>
         </w:rPr>
+        <w:t>⚠</w:t>
+      </w:r>
+      <w:r>
+        <w:t>️</w:t>
+      </w:r>
+      <w:r>
+        <w:rPr>
+          <w:lang w:val="it-IT"/>
+        </w:rPr>
+        <w:t xml:space="preserve"> </w:t>
+      </w:r>
+      <w:r>
+        <w:rPr>
+          <w:b/>
+          <w:bCs/>
+          <w:lang w:val="it-IT"/>
+        </w:rPr>
+        <w:t>Rischio:</w:t>
+      </w:r>
+      <w:r>
+        <w:rPr>
+          <w:lang w:val="it-IT"/>
+        </w:rPr>
+        <w:t xml:space="preserve"> Cambio requisiti</w:t>
+      </w:r>
+      <w:r>
+        <w:rPr>
+          <w:lang w:val="it-IT"/>
+        </w:rPr>
+        <w:br/>
+      </w:r>
+      <w:r>
+        <w:rPr>
+          <w:b/>
+          <w:bCs/>
+          <w:lang w:val="it-IT"/>
+        </w:rPr>
+        <w:t>Mitigazione:</w:t>
+      </w:r>
+      <w:r>
+        <w:rPr>
+          <w:lang w:val="it-IT"/>
+        </w:rPr>
+        <w:t xml:space="preserve"> Architettura modulare, sviluppo agile</w:t>
+      </w:r>
+    </w:p>
+    <w:p>
+      <w:r>
+        <w:rPr>
+          <w:noProof/>
+        </w:rPr>
         <w:lastRenderedPageBreak/>
-        <w:t>⚠</w:t>
-      </w:r>
-      <w:r>
-        <w:t>️</w:t>
-      </w:r>
-      <w:r>
-        <w:rPr>
-          <w:lang w:val="it-IT"/>
-        </w:rPr>
-        <w:t xml:space="preserve"> </w:t>
-      </w:r>
-      <w:r>
-        <w:rPr>
-          <w:b/>
-          <w:bCs/>
-          <w:lang w:val="it-IT"/>
-        </w:rPr>
-        <w:t>Rischio:</w:t>
-      </w:r>
-      <w:r>
-        <w:rPr>
-          <w:lang w:val="it-IT"/>
-        </w:rPr>
-        <w:t xml:space="preserve"> Cambio requisiti</w:t>
-      </w:r>
-      <w:r>
-        <w:rPr>
-          <w:lang w:val="it-IT"/>
-        </w:rPr>
-        <w:br/>
-      </w:r>
-      <w:r>
-        <w:rPr>
-          <w:b/>
-          <w:bCs/>
-          <w:lang w:val="it-IT"/>
-        </w:rPr>
-        <w:t>Mitigazione:</w:t>
-      </w:r>
-      <w:r>
-        <w:rPr>
-          <w:lang w:val="it-IT"/>
-        </w:rPr>
-        <w:t xml:space="preserve"> Architettura modulare, sviluppo agile</w:t>
-      </w:r>
-    </w:p>
-    <w:p>
-      <w:r>
-        <w:rPr>
-          <w:noProof/>
-        </w:rPr>
-        <w:pict w14:anchorId="5E1FA2BF">
+        <w:pict w14:anchorId="1BFD82BD">
           <v:rect id="_x0000_i1026" alt="" style="width:481.9pt;height:.05pt;mso-width-percent:0;mso-height-percent:0;mso-width-percent:0;mso-height-percent:0" o:hralign="center" o:hrstd="t" o:hr="t"/>
         </w:pict>
       </w:r>
@@ -5059,7 +4960,7 @@
         <w:rPr>
           <w:noProof/>
         </w:rPr>
-        <w:pict w14:anchorId="6BE08F0C">
+        <w:pict w14:anchorId="3D09868A">
           <v:rect id="_x0000_i1025" alt="" style="width:481.9pt;height:.05pt;mso-width-percent:0;mso-height-percent:0;mso-width-percent:0;mso-height-percent:0" o:hralign="center" o:hrstd="t" o:hr="t"/>
         </w:pict>
       </w:r>

</xml_diff>